<commit_message>
Update documentation exports and add new database docs
Regenerated multiple DOCX, HTML, and PDF documentation exports with updated content. Added new database-related documentation files: DATABASE_DOCUMENTATION, DATABASE_ISSUES_AND_FIXES, DATABASE_REVIEW_2026, DATABASE_TEST_PLAN, SECURITY_INCIDENT_RESPONSE, USER_MANAGEMENT_SECURITY_AUDIT, and AI_COMPREHENSIVE_TEST_PLAN in all formats.
</commit_message>
<xml_diff>
--- a/docs/exports/docx/Training-Guide.docx
+++ b/docs/exports/docx/Training-Guide.docx
@@ -32,7 +32,7 @@
     </w:p>
     <w:p>
       <w:r>
-        <w:t>This guide is a full training and enablement program for PSScript Manager. It includes walkthroughs, screenshots, labs, sample actions, and operational checklists.</w:t>
+        <w:t>End-to-end walkthrough of the PowerShell Script Manager. Includes flows, screenshots, labs, tables, sample actions, and operational checklists. Built for hands-on enablement and printable exports.</w:t>
       </w:r>
     </w:p>
     <w:p>
@@ -64,6 +64,14 @@
         <w:pStyle w:val="ListBullet"/>
       </w:pPr>
       <w:r>
+        <w:t>Feature cheat sheet #feature-cheat-sheet</w:t>
+      </w:r>
+    </w:p>
+    <w:p>
+      <w:pPr>
+        <w:pStyle w:val="ListBullet"/>
+      </w:pPr>
+      <w:r>
         <w:t>Training roadmap #training-roadmap</w:t>
       </w:r>
     </w:p>
@@ -73,6 +81,14 @@
       </w:pPr>
       <w:r>
         <w:t>Environment setup #environment-setup</w:t>
+      </w:r>
+    </w:p>
+    <w:p>
+      <w:pPr>
+        <w:pStyle w:val="ListBullet"/>
+      </w:pPr>
+      <w:r>
+        <w:t>Guided walkthrough #guided-walkthrough</w:t>
       </w:r>
     </w:p>
     <w:p>
@@ -120,7 +136,7 @@
         <w:pStyle w:val="ListBullet"/>
       </w:pPr>
       <w:r>
-        <w:t>Appendix: Troubleshooting #appendix-troubleshooting</w:t>
+        <w:t>Appendix #appendix</w:t>
       </w:r>
     </w:p>
     <w:p>
@@ -133,12 +149,7 @@
     </w:p>
     <w:p>
       <w:r>
-        <w:t>PSScript Manager is a full workflow platform for PowerShell scripts. This training builds capability across authoring, analysis, search, and operations.</w:t>
-      </w:r>
-    </w:p>
-    <w:p>
-      <w:r>
-        <w:t>Expected outcomes: - Scripts are organized, tagged, and versioned - AI analysis is used to identify and remediate risks - Similar scripts can be found via vector search - Analytics and audit trails are used for governance</w:t>
+        <w:t>PSScript Manager is a full workflow platform for PowerShell scripts—intake, AI analysis, discovery, agentic chat, and governance. This guide delivers: - Organized, tagged, versioned scripts with deduplication by hash - AI-backed analysis with scores, recommendations, and remediation notes - Dual-mode discovery (keyword + vector search) plus documentation crawler - Analytics and audit trails for compliance and release readiness</w:t>
       </w:r>
     </w:p>
     <w:p>
@@ -160,7 +171,7 @@
         <w:pStyle w:val="Heading2"/>
       </w:pPr>
       <w:r>
-        <w:t>Program phases (management alignment)</w:t>
+        <w:t>System overview</w:t>
       </w:r>
     </w:p>
     <w:p>
@@ -197,14 +208,6 @@
             </a:graphic>
           </wp:inline>
         </w:drawing>
-      </w:r>
-    </w:p>
-    <w:p>
-      <w:pPr>
-        <w:pStyle w:val="Heading2"/>
-      </w:pPr>
-      <w:r>
-        <w:t>System overview</w:t>
       </w:r>
     </w:p>
     <w:p>
@@ -356,6 +359,664 @@
         <w:pStyle w:val="Heading2"/>
       </w:pPr>
       <w:r>
+        <w:t>Feature cheat sheet</w:t>
+      </w:r>
+    </w:p>
+    <w:tbl>
+      <w:tblPr>
+        <w:tblW w:type="auto" w:w="0"/>
+        <w:tblLook w:firstColumn="1" w:firstRow="1" w:lastColumn="0" w:lastRow="0" w:noHBand="0" w:noVBand="1" w:val="04A0"/>
+      </w:tblPr>
+      <w:tblGrid>
+        <w:gridCol w:w="2880"/>
+        <w:gridCol w:w="2880"/>
+        <w:gridCol w:w="2880"/>
+      </w:tblGrid>
+      <w:tr>
+        <w:tc>
+          <w:tcPr>
+            <w:tcW w:type="dxa" w:w="0"/>
+          </w:tcPr>
+          <w:p>
+            <w:r>
+              <w:t>Area</w:t>
+            </w:r>
+          </w:p>
+        </w:tc>
+        <w:tc>
+          <w:tcPr>
+            <w:tcW w:type="dxa" w:w="0"/>
+          </w:tcPr>
+          <w:p>
+            <w:r>
+              <w:t>What to look for</w:t>
+            </w:r>
+          </w:p>
+        </w:tc>
+        <w:tc>
+          <w:tcPr>
+            <w:tcW w:type="dxa" w:w="0"/>
+          </w:tcPr>
+          <w:p>
+            <w:r>
+              <w:t>Screenshot</w:t>
+            </w:r>
+          </w:p>
+        </w:tc>
+      </w:tr>
+      <w:tr>
+        <w:tc>
+          <w:tcPr>
+            <w:tcW w:type="dxa" w:w="0"/>
+          </w:tcPr>
+          <w:p>
+            <w:r>
+              <w:t>Dashboard</w:t>
+            </w:r>
+          </w:p>
+        </w:tc>
+        <w:tc>
+          <w:tcPr>
+            <w:tcW w:type="dxa" w:w="0"/>
+          </w:tcPr>
+          <w:p>
+            <w:r>
+              <w:t>Stats, recent scripts, security trends</w:t>
+            </w:r>
+          </w:p>
+        </w:tc>
+        <w:tc>
+          <w:tcPr>
+            <w:tcW w:type="dxa" w:w="0"/>
+          </w:tcPr>
+          <w:p/>
+        </w:tc>
+      </w:tr>
+      <w:tr>
+        <w:tc>
+          <w:tcPr>
+            <w:tcW w:type="dxa" w:w="0"/>
+          </w:tcPr>
+          <w:p>
+            <w:r>
+              <w:t>Script library</w:t>
+            </w:r>
+          </w:p>
+        </w:tc>
+        <w:tc>
+          <w:tcPr>
+            <w:tcW w:type="dxa" w:w="0"/>
+          </w:tcPr>
+          <w:p>
+            <w:r>
+              <w:t>Categories, owners, version history</w:t>
+            </w:r>
+          </w:p>
+        </w:tc>
+        <w:tc>
+          <w:tcPr>
+            <w:tcW w:type="dxa" w:w="0"/>
+          </w:tcPr>
+          <w:p/>
+        </w:tc>
+      </w:tr>
+      <w:tr>
+        <w:tc>
+          <w:tcPr>
+            <w:tcW w:type="dxa" w:w="0"/>
+          </w:tcPr>
+          <w:p>
+            <w:r>
+              <w:t>Upload</w:t>
+            </w:r>
+          </w:p>
+        </w:tc>
+        <w:tc>
+          <w:tcPr>
+            <w:tcW w:type="dxa" w:w="0"/>
+          </w:tcPr>
+          <w:p>
+            <w:r>
+              <w:t>Live preview, tags, dedup hints</w:t>
+            </w:r>
+          </w:p>
+        </w:tc>
+        <w:tc>
+          <w:tcPr>
+            <w:tcW w:type="dxa" w:w="0"/>
+          </w:tcPr>
+          <w:p/>
+        </w:tc>
+      </w:tr>
+      <w:tr>
+        <w:tc>
+          <w:tcPr>
+            <w:tcW w:type="dxa" w:w="0"/>
+          </w:tcPr>
+          <w:p>
+            <w:r>
+              <w:t>Analysis</w:t>
+            </w:r>
+          </w:p>
+        </w:tc>
+        <w:tc>
+          <w:tcPr>
+            <w:tcW w:type="dxa" w:w="0"/>
+          </w:tcPr>
+          <w:p>
+            <w:r>
+              <w:t>Scores, findings, remediation</w:t>
+            </w:r>
+          </w:p>
+        </w:tc>
+        <w:tc>
+          <w:tcPr>
+            <w:tcW w:type="dxa" w:w="0"/>
+          </w:tcPr>
+          <w:p/>
+        </w:tc>
+      </w:tr>
+      <w:tr>
+        <w:tc>
+          <w:tcPr>
+            <w:tcW w:type="dxa" w:w="0"/>
+          </w:tcPr>
+          <w:p>
+            <w:r>
+              <w:t>Docs + crawl</w:t>
+            </w:r>
+          </w:p>
+        </w:tc>
+        <w:tc>
+          <w:tcPr>
+            <w:tcW w:type="dxa" w:w="0"/>
+          </w:tcPr>
+          <w:p>
+            <w:r>
+              <w:t>Cmdlet search, crawling, saved excerpts</w:t>
+            </w:r>
+          </w:p>
+        </w:tc>
+        <w:tc>
+          <w:tcPr>
+            <w:tcW w:type="dxa" w:w="0"/>
+          </w:tcPr>
+          <w:p/>
+        </w:tc>
+      </w:tr>
+      <w:tr>
+        <w:tc>
+          <w:tcPr>
+            <w:tcW w:type="dxa" w:w="0"/>
+          </w:tcPr>
+          <w:p>
+            <w:r>
+              <w:t>Chat/agents</w:t>
+            </w:r>
+          </w:p>
+        </w:tc>
+        <w:tc>
+          <w:tcPr>
+            <w:tcW w:type="dxa" w:w="0"/>
+          </w:tcPr>
+          <w:p>
+            <w:r>
+              <w:t>Quick prompts, agentic orchestration</w:t>
+            </w:r>
+          </w:p>
+        </w:tc>
+        <w:tc>
+          <w:tcPr>
+            <w:tcW w:type="dxa" w:w="0"/>
+          </w:tcPr>
+          <w:p/>
+        </w:tc>
+      </w:tr>
+      <w:tr>
+        <w:tc>
+          <w:tcPr>
+            <w:tcW w:type="dxa" w:w="0"/>
+          </w:tcPr>
+          <w:p>
+            <w:r>
+              <w:t>Analytics</w:t>
+            </w:r>
+          </w:p>
+        </w:tc>
+        <w:tc>
+          <w:tcPr>
+            <w:tcW w:type="dxa" w:w="0"/>
+          </w:tcPr>
+          <w:p>
+            <w:r>
+              <w:t>Adoption, usage, training exports</w:t>
+            </w:r>
+          </w:p>
+        </w:tc>
+        <w:tc>
+          <w:tcPr>
+            <w:tcW w:type="dxa" w:w="0"/>
+          </w:tcPr>
+          <w:p/>
+        </w:tc>
+      </w:tr>
+      <w:tr>
+        <w:tc>
+          <w:tcPr>
+            <w:tcW w:type="dxa" w:w="0"/>
+          </w:tcPr>
+          <w:p>
+            <w:r>
+              <w:t>Settings</w:t>
+            </w:r>
+          </w:p>
+        </w:tc>
+        <w:tc>
+          <w:tcPr>
+            <w:tcW w:type="dxa" w:w="0"/>
+          </w:tcPr>
+          <w:p>
+            <w:r>
+              <w:t>API usage, notifications, training links</w:t>
+            </w:r>
+          </w:p>
+        </w:tc>
+        <w:tc>
+          <w:tcPr>
+            <w:tcW w:type="dxa" w:w="0"/>
+          </w:tcPr>
+          <w:p/>
+        </w:tc>
+      </w:tr>
+    </w:tbl>
+    <w:p>
+      <w:r>
+        <w:t xml:space="preserve"> </w:t>
+      </w:r>
+    </w:p>
+    <w:p>
+      <w:r>
+        <w:t xml:space="preserve"> </w:t>
+      </w:r>
+    </w:p>
+    <w:p>
+      <w:r>
+        <w:t xml:space="preserve"> </w:t>
+      </w:r>
+    </w:p>
+    <w:p>
+      <w:r>
+        <w:t xml:space="preserve"> </w:t>
+      </w:r>
+    </w:p>
+    <w:p>
+      <w:r>
+        <w:t xml:space="preserve"> </w:t>
+      </w:r>
+    </w:p>
+    <w:p>
+      <w:r>
+        <w:drawing>
+          <wp:inline xmlns:a="http://schemas.openxmlformats.org/drawingml/2006/main" xmlns:pic="http://schemas.openxmlformats.org/drawingml/2006/picture">
+            <wp:extent cx="5303520" cy="5303520"/>
+            <wp:docPr id="6" name="Picture 6"/>
+            <wp:cNvGraphicFramePr>
+              <a:graphicFrameLocks noChangeAspect="1"/>
+            </wp:cNvGraphicFramePr>
+            <a:graphic>
+              <a:graphicData uri="http://schemas.openxmlformats.org/drawingml/2006/picture">
+                <pic:pic>
+                  <pic:nvPicPr>
+                    <pic:cNvPr id="0" name="image.png"/>
+                    <pic:cNvPicPr/>
+                  </pic:nvPicPr>
+                  <pic:blipFill>
+                    <a:blip r:embed="rId9"/>
+                    <a:stretch>
+                      <a:fillRect/>
+                    </a:stretch>
+                  </pic:blipFill>
+                  <pic:spPr>
+                    <a:xfrm>
+                      <a:off x="0" y="0"/>
+                      <a:ext cx="5303520" cy="5303520"/>
+                    </a:xfrm>
+                    <a:prstGeom prst="rect"/>
+                  </pic:spPr>
+                </pic:pic>
+              </a:graphicData>
+            </a:graphic>
+          </wp:inline>
+        </w:drawing>
+      </w:r>
+    </w:p>
+    <w:p>
+      <w:r>
+        <w:t xml:space="preserve"> </w:t>
+      </w:r>
+    </w:p>
+    <w:p>
+      <w:r>
+        <w:t xml:space="preserve"> </w:t>
+      </w:r>
+    </w:p>
+    <w:p>
+      <w:r>
+        <w:drawing>
+          <wp:inline xmlns:a="http://schemas.openxmlformats.org/drawingml/2006/main" xmlns:pic="http://schemas.openxmlformats.org/drawingml/2006/picture">
+            <wp:extent cx="5303520" cy="5303520"/>
+            <wp:docPr id="7" name="Picture 7"/>
+            <wp:cNvGraphicFramePr>
+              <a:graphicFrameLocks noChangeAspect="1"/>
+            </wp:cNvGraphicFramePr>
+            <a:graphic>
+              <a:graphicData uri="http://schemas.openxmlformats.org/drawingml/2006/picture">
+                <pic:pic>
+                  <pic:nvPicPr>
+                    <pic:cNvPr id="0" name="image.png"/>
+                    <pic:cNvPicPr/>
+                  </pic:nvPicPr>
+                  <pic:blipFill>
+                    <a:blip r:embed="rId9"/>
+                    <a:stretch>
+                      <a:fillRect/>
+                    </a:stretch>
+                  </pic:blipFill>
+                  <pic:spPr>
+                    <a:xfrm>
+                      <a:off x="0" y="0"/>
+                      <a:ext cx="5303520" cy="5303520"/>
+                    </a:xfrm>
+                    <a:prstGeom prst="rect"/>
+                  </pic:spPr>
+                </pic:pic>
+              </a:graphicData>
+            </a:graphic>
+          </wp:inline>
+        </w:drawing>
+      </w:r>
+    </w:p>
+    <w:p>
+      <w:r>
+        <w:t xml:space="preserve"> </w:t>
+      </w:r>
+    </w:p>
+    <w:p>
+      <w:r>
+        <w:t xml:space="preserve"> </w:t>
+      </w:r>
+    </w:p>
+    <w:p>
+      <w:r>
+        <w:drawing>
+          <wp:inline xmlns:a="http://schemas.openxmlformats.org/drawingml/2006/main" xmlns:pic="http://schemas.openxmlformats.org/drawingml/2006/picture">
+            <wp:extent cx="5303520" cy="5303520"/>
+            <wp:docPr id="8" name="Picture 8"/>
+            <wp:cNvGraphicFramePr>
+              <a:graphicFrameLocks noChangeAspect="1"/>
+            </wp:cNvGraphicFramePr>
+            <a:graphic>
+              <a:graphicData uri="http://schemas.openxmlformats.org/drawingml/2006/picture">
+                <pic:pic>
+                  <pic:nvPicPr>
+                    <pic:cNvPr id="0" name="image.png"/>
+                    <pic:cNvPicPr/>
+                  </pic:nvPicPr>
+                  <pic:blipFill>
+                    <a:blip r:embed="rId9"/>
+                    <a:stretch>
+                      <a:fillRect/>
+                    </a:stretch>
+                  </pic:blipFill>
+                  <pic:spPr>
+                    <a:xfrm>
+                      <a:off x="0" y="0"/>
+                      <a:ext cx="5303520" cy="5303520"/>
+                    </a:xfrm>
+                    <a:prstGeom prst="rect"/>
+                  </pic:spPr>
+                </pic:pic>
+              </a:graphicData>
+            </a:graphic>
+          </wp:inline>
+        </w:drawing>
+      </w:r>
+    </w:p>
+    <w:p>
+      <w:r>
+        <w:t xml:space="preserve"> </w:t>
+      </w:r>
+    </w:p>
+    <w:p>
+      <w:r>
+        <w:t xml:space="preserve"> </w:t>
+      </w:r>
+    </w:p>
+    <w:p>
+      <w:r>
+        <w:drawing>
+          <wp:inline xmlns:a="http://schemas.openxmlformats.org/drawingml/2006/main" xmlns:pic="http://schemas.openxmlformats.org/drawingml/2006/picture">
+            <wp:extent cx="5303520" cy="5303520"/>
+            <wp:docPr id="9" name="Picture 9"/>
+            <wp:cNvGraphicFramePr>
+              <a:graphicFrameLocks noChangeAspect="1"/>
+            </wp:cNvGraphicFramePr>
+            <a:graphic>
+              <a:graphicData uri="http://schemas.openxmlformats.org/drawingml/2006/picture">
+                <pic:pic>
+                  <pic:nvPicPr>
+                    <pic:cNvPr id="0" name="image.png"/>
+                    <pic:cNvPicPr/>
+                  </pic:nvPicPr>
+                  <pic:blipFill>
+                    <a:blip r:embed="rId9"/>
+                    <a:stretch>
+                      <a:fillRect/>
+                    </a:stretch>
+                  </pic:blipFill>
+                  <pic:spPr>
+                    <a:xfrm>
+                      <a:off x="0" y="0"/>
+                      <a:ext cx="5303520" cy="5303520"/>
+                    </a:xfrm>
+                    <a:prstGeom prst="rect"/>
+                  </pic:spPr>
+                </pic:pic>
+              </a:graphicData>
+            </a:graphic>
+          </wp:inline>
+        </w:drawing>
+      </w:r>
+    </w:p>
+    <w:p>
+      <w:r>
+        <w:t xml:space="preserve"> </w:t>
+      </w:r>
+    </w:p>
+    <w:p>
+      <w:r>
+        <w:t xml:space="preserve"> </w:t>
+      </w:r>
+    </w:p>
+    <w:p>
+      <w:r>
+        <w:drawing>
+          <wp:inline xmlns:a="http://schemas.openxmlformats.org/drawingml/2006/main" xmlns:pic="http://schemas.openxmlformats.org/drawingml/2006/picture">
+            <wp:extent cx="5303520" cy="5303520"/>
+            <wp:docPr id="10" name="Picture 10"/>
+            <wp:cNvGraphicFramePr>
+              <a:graphicFrameLocks noChangeAspect="1"/>
+            </wp:cNvGraphicFramePr>
+            <a:graphic>
+              <a:graphicData uri="http://schemas.openxmlformats.org/drawingml/2006/picture">
+                <pic:pic>
+                  <pic:nvPicPr>
+                    <pic:cNvPr id="0" name="image.png"/>
+                    <pic:cNvPicPr/>
+                  </pic:nvPicPr>
+                  <pic:blipFill>
+                    <a:blip r:embed="rId9"/>
+                    <a:stretch>
+                      <a:fillRect/>
+                    </a:stretch>
+                  </pic:blipFill>
+                  <pic:spPr>
+                    <a:xfrm>
+                      <a:off x="0" y="0"/>
+                      <a:ext cx="5303520" cy="5303520"/>
+                    </a:xfrm>
+                    <a:prstGeom prst="rect"/>
+                  </pic:spPr>
+                </pic:pic>
+              </a:graphicData>
+            </a:graphic>
+          </wp:inline>
+        </w:drawing>
+      </w:r>
+    </w:p>
+    <w:p>
+      <w:r>
+        <w:t xml:space="preserve"> </w:t>
+      </w:r>
+    </w:p>
+    <w:p>
+      <w:r>
+        <w:t xml:space="preserve"> </w:t>
+      </w:r>
+    </w:p>
+    <w:p>
+      <w:r>
+        <w:drawing>
+          <wp:inline xmlns:a="http://schemas.openxmlformats.org/drawingml/2006/main" xmlns:pic="http://schemas.openxmlformats.org/drawingml/2006/picture">
+            <wp:extent cx="5303520" cy="5303520"/>
+            <wp:docPr id="11" name="Picture 11"/>
+            <wp:cNvGraphicFramePr>
+              <a:graphicFrameLocks noChangeAspect="1"/>
+            </wp:cNvGraphicFramePr>
+            <a:graphic>
+              <a:graphicData uri="http://schemas.openxmlformats.org/drawingml/2006/picture">
+                <pic:pic>
+                  <pic:nvPicPr>
+                    <pic:cNvPr id="0" name="image.png"/>
+                    <pic:cNvPicPr/>
+                  </pic:nvPicPr>
+                  <pic:blipFill>
+                    <a:blip r:embed="rId9"/>
+                    <a:stretch>
+                      <a:fillRect/>
+                    </a:stretch>
+                  </pic:blipFill>
+                  <pic:spPr>
+                    <a:xfrm>
+                      <a:off x="0" y="0"/>
+                      <a:ext cx="5303520" cy="5303520"/>
+                    </a:xfrm>
+                    <a:prstGeom prst="rect"/>
+                  </pic:spPr>
+                </pic:pic>
+              </a:graphicData>
+            </a:graphic>
+          </wp:inline>
+        </w:drawing>
+      </w:r>
+    </w:p>
+    <w:p>
+      <w:r>
+        <w:t xml:space="preserve"> </w:t>
+      </w:r>
+    </w:p>
+    <w:p>
+      <w:r>
+        <w:t xml:space="preserve"> </w:t>
+      </w:r>
+    </w:p>
+    <w:p>
+      <w:r>
+        <w:drawing>
+          <wp:inline xmlns:a="http://schemas.openxmlformats.org/drawingml/2006/main" xmlns:pic="http://schemas.openxmlformats.org/drawingml/2006/picture">
+            <wp:extent cx="5303520" cy="5303520"/>
+            <wp:docPr id="12" name="Picture 12"/>
+            <wp:cNvGraphicFramePr>
+              <a:graphicFrameLocks noChangeAspect="1"/>
+            </wp:cNvGraphicFramePr>
+            <a:graphic>
+              <a:graphicData uri="http://schemas.openxmlformats.org/drawingml/2006/picture">
+                <pic:pic>
+                  <pic:nvPicPr>
+                    <pic:cNvPr id="0" name="image.png"/>
+                    <pic:cNvPicPr/>
+                  </pic:nvPicPr>
+                  <pic:blipFill>
+                    <a:blip r:embed="rId9"/>
+                    <a:stretch>
+                      <a:fillRect/>
+                    </a:stretch>
+                  </pic:blipFill>
+                  <pic:spPr>
+                    <a:xfrm>
+                      <a:off x="0" y="0"/>
+                      <a:ext cx="5303520" cy="5303520"/>
+                    </a:xfrm>
+                    <a:prstGeom prst="rect"/>
+                  </pic:spPr>
+                </pic:pic>
+              </a:graphicData>
+            </a:graphic>
+          </wp:inline>
+        </w:drawing>
+      </w:r>
+    </w:p>
+    <w:p>
+      <w:r>
+        <w:t xml:space="preserve"> </w:t>
+      </w:r>
+    </w:p>
+    <w:p>
+      <w:r>
+        <w:t xml:space="preserve"> </w:t>
+      </w:r>
+    </w:p>
+    <w:p>
+      <w:r>
+        <w:drawing>
+          <wp:inline xmlns:a="http://schemas.openxmlformats.org/drawingml/2006/main" xmlns:pic="http://schemas.openxmlformats.org/drawingml/2006/picture">
+            <wp:extent cx="5303520" cy="5303520"/>
+            <wp:docPr id="13" name="Picture 13"/>
+            <wp:cNvGraphicFramePr>
+              <a:graphicFrameLocks noChangeAspect="1"/>
+            </wp:cNvGraphicFramePr>
+            <a:graphic>
+              <a:graphicData uri="http://schemas.openxmlformats.org/drawingml/2006/picture">
+                <pic:pic>
+                  <pic:nvPicPr>
+                    <pic:cNvPr id="0" name="image.png"/>
+                    <pic:cNvPicPr/>
+                  </pic:nvPicPr>
+                  <pic:blipFill>
+                    <a:blip r:embed="rId9"/>
+                    <a:stretch>
+                      <a:fillRect/>
+                    </a:stretch>
+                  </pic:blipFill>
+                  <pic:spPr>
+                    <a:xfrm>
+                      <a:off x="0" y="0"/>
+                      <a:ext cx="5303520" cy="5303520"/>
+                    </a:xfrm>
+                    <a:prstGeom prst="rect"/>
+                  </pic:spPr>
+                </pic:pic>
+              </a:graphicData>
+            </a:graphic>
+          </wp:inline>
+        </w:drawing>
+      </w:r>
+    </w:p>
+    <w:p>
+      <w:pPr>
+        <w:pStyle w:val="Heading2"/>
+      </w:pPr>
+      <w:r>
         <w:t>Training roadmap</w:t>
       </w:r>
     </w:p>
@@ -364,7 +1025,7 @@
         <w:drawing>
           <wp:inline xmlns:a="http://schemas.openxmlformats.org/drawingml/2006/main" xmlns:pic="http://schemas.openxmlformats.org/drawingml/2006/picture">
             <wp:extent cx="5303520" cy="5303520"/>
-            <wp:docPr id="6" name="Picture 6"/>
+            <wp:docPr id="14" name="Picture 14"/>
             <wp:cNvGraphicFramePr>
               <a:graphicFrameLocks noChangeAspect="1"/>
             </wp:cNvGraphicFramePr>
@@ -405,7 +1066,7 @@
     </w:p>
     <w:p>
       <w:r>
-        <w:t>Recommended setup uses mock mode so training can run without external dependencies.</w:t>
+        <w:t>Recommended mock mode so every lab works offline:</w:t>
       </w:r>
     </w:p>
     <w:p>
@@ -419,7 +1080,142 @@
     </w:p>
     <w:p>
       <w:r>
-        <w:t>Default ports: - Frontend: http://localhost:3002 - Backend API: http://localhost:4000/api - AI service: http://localhost:8000</w:t>
+        <w:t>Ports: - Frontend: http://localhost:3002 - Backend API: http://localhost:4000/api - AI service: http://localhost:8000</w:t>
+      </w:r>
+    </w:p>
+    <w:p>
+      <w:r>
+        <w:t xml:space="preserve">Verify: - </w:t>
+      </w:r>
+      <w:r>
+        <w:rPr>
+          <w:rFonts w:ascii="Mono" w:hAnsi="Mono"/>
+        </w:rPr>
+        <w:t>curl http://localhost:4000/health</w:t>
+      </w:r>
+      <w:r>
+        <w:t xml:space="preserve"> → 200 OK - Open http://localhost:3002 and click </w:t>
+      </w:r>
+      <w:r>
+        <w:rPr>
+          <w:b/>
+        </w:rPr>
+        <w:t>Use Default Login</w:t>
+      </w:r>
+      <w:r>
+        <w:t xml:space="preserve"> - Confirm dashboard counters populate with mock data</w:t>
+      </w:r>
+    </w:p>
+    <w:p>
+      <w:pPr>
+        <w:pStyle w:val="Heading2"/>
+      </w:pPr>
+      <w:r>
+        <w:t>Guided walkthrough</w:t>
+      </w:r>
+    </w:p>
+    <w:p>
+      <w:r>
+        <w:t xml:space="preserve">Ship a vetted script in ~15 minutes: 1. </w:t>
+      </w:r>
+      <w:r>
+        <w:rPr>
+          <w:b/>
+        </w:rPr>
+        <w:t>Sign in</w:t>
+      </w:r>
+      <w:r>
+        <w:t xml:space="preserve"> → use Default Login on the login screen. 2. </w:t>
+      </w:r>
+      <w:r>
+        <w:rPr>
+          <w:b/>
+        </w:rPr>
+        <w:t>Scan the dashboard</w:t>
+      </w:r>
+      <w:r>
+        <w:t xml:space="preserve"> → note total scripts, AI analyses, and security score trend. 3. </w:t>
+      </w:r>
+      <w:r>
+        <w:rPr>
+          <w:b/>
+        </w:rPr>
+        <w:t>Upload</w:t>
+      </w:r>
+      <w:r>
+        <w:t xml:space="preserve"> → go to Upload, add </w:t>
+      </w:r>
+      <w:r>
+        <w:rPr>
+          <w:rFonts w:ascii="Mono" w:hAnsi="Mono"/>
+        </w:rPr>
+        <w:t>test-script.ps1</w:t>
+      </w:r>
+      <w:r>
+        <w:t xml:space="preserve">, tags, and category; note dedup hints. 4. </w:t>
+      </w:r>
+      <w:r>
+        <w:rPr>
+          <w:b/>
+        </w:rPr>
+        <w:t>Review detail</w:t>
+      </w:r>
+      <w:r>
+        <w:t xml:space="preserve"> → open the new script, confirm metadata, owner, and activity feed. 5. </w:t>
+      </w:r>
+      <w:r>
+        <w:rPr>
+          <w:b/>
+        </w:rPr>
+        <w:t>Analyze</w:t>
+      </w:r>
+      <w:r>
+        <w:t xml:space="preserve"> → open Analysis, read findings, and log remediation notes. 6. </w:t>
+      </w:r>
+      <w:r>
+        <w:rPr>
+          <w:b/>
+        </w:rPr>
+        <w:t>Search</w:t>
+      </w:r>
+      <w:r>
+        <w:t xml:space="preserve"> → find a similar script via keyword + vector search. 7. </w:t>
+      </w:r>
+      <w:r>
+        <w:rPr>
+          <w:b/>
+        </w:rPr>
+        <w:t>Consult docs</w:t>
+      </w:r>
+      <w:r>
+        <w:t xml:space="preserve"> → open Documentation, search for a related cmdlet, and save an excerpt. 8. </w:t>
+      </w:r>
+      <w:r>
+        <w:rPr>
+          <w:b/>
+        </w:rPr>
+        <w:t>Chat</w:t>
+      </w:r>
+      <w:r>
+        <w:t xml:space="preserve"> → ask the assistant “safest way to schedule this script weekly?” and record the answer. 9. </w:t>
+      </w:r>
+      <w:r>
+        <w:rPr>
+          <w:b/>
+        </w:rPr>
+        <w:t>Analytics</w:t>
+      </w:r>
+      <w:r>
+        <w:t xml:space="preserve"> → confirm the run shows up in usage metrics and training exports. 10. </w:t>
+      </w:r>
+      <w:r>
+        <w:rPr>
+          <w:b/>
+        </w:rPr>
+        <w:t>Settings</w:t>
+      </w:r>
+      <w:r>
+        <w:t xml:space="preserve"> → open Documentation &amp; Training and verify the PDF/DOCX links load.</w:t>
       </w:r>
     </w:p>
     <w:p>
@@ -953,7 +1749,7 @@
         <w:pStyle w:val="ListNumber"/>
       </w:pPr>
       <w:r>
-        <w:t>Review the dashboard stats cards and recent scripts.</w:t>
+        <w:t>Review stats cards and activity feed on the dashboard.</w:t>
       </w:r>
     </w:p>
     <w:p>
@@ -961,7 +1757,7 @@
         <w:pStyle w:val="ListNumber"/>
       </w:pPr>
       <w:r>
-        <w:t>Locate Scripts, Documentation, and Analytics in the sidebar.</w:t>
+        <w:t>Find Scripts, Documentation, Analytics in the sidebar.</w:t>
       </w:r>
     </w:p>
     <w:p>
@@ -969,7 +1765,7 @@
         <w:drawing>
           <wp:inline xmlns:a="http://schemas.openxmlformats.org/drawingml/2006/main" xmlns:pic="http://schemas.openxmlformats.org/drawingml/2006/picture">
             <wp:extent cx="5303520" cy="5303520"/>
-            <wp:docPr id="7" name="Picture 7"/>
+            <wp:docPr id="15" name="Picture 15"/>
             <wp:cNvGraphicFramePr>
               <a:graphicFrameLocks noChangeAspect="1"/>
             </wp:cNvGraphicFramePr>
@@ -1005,7 +1801,7 @@
         <w:drawing>
           <wp:inline xmlns:a="http://schemas.openxmlformats.org/drawingml/2006/main" xmlns:pic="http://schemas.openxmlformats.org/drawingml/2006/picture">
             <wp:extent cx="5303520" cy="5303520"/>
-            <wp:docPr id="8" name="Picture 8"/>
+            <wp:docPr id="16" name="Picture 16"/>
             <wp:cNvGraphicFramePr>
               <a:graphicFrameLocks noChangeAspect="1"/>
             </wp:cNvGraphicFramePr>
@@ -1049,15 +1845,7 @@
         <w:pStyle w:val="ListNumber"/>
       </w:pPr>
       <w:r>
-        <w:t>Navigate to Upload.</w:t>
-      </w:r>
-    </w:p>
-    <w:p>
-      <w:pPr>
-        <w:pStyle w:val="ListNumber"/>
-      </w:pPr>
-      <w:r>
-        <w:t xml:space="preserve">Upload </w:t>
+        <w:t xml:space="preserve">Go to Upload and add </w:t>
       </w:r>
       <w:r>
         <w:rPr>
@@ -1066,7 +1854,7 @@
         <w:t>test-script.ps1</w:t>
       </w:r>
       <w:r>
-        <w:t xml:space="preserve"> and add tags.</w:t>
+        <w:t xml:space="preserve"> with tags + category.</w:t>
       </w:r>
     </w:p>
     <w:p>
@@ -1074,7 +1862,7 @@
         <w:pStyle w:val="ListNumber"/>
       </w:pPr>
       <w:r>
-        <w:t>Preview analysis, then submit.</w:t>
+        <w:t>Observe dedup hints; submit the script.</w:t>
       </w:r>
     </w:p>
     <w:p>
@@ -1082,7 +1870,15 @@
         <w:pStyle w:val="ListNumber"/>
       </w:pPr>
       <w:r>
-        <w:t>Open the script detail view and review scores.</w:t>
+        <w:t>Open the script detail view and verify metadata.</w:t>
+      </w:r>
+    </w:p>
+    <w:p>
+      <w:pPr>
+        <w:pStyle w:val="ListNumber"/>
+      </w:pPr>
+      <w:r>
+        <w:t>Run AI analysis and capture recommendations.</w:t>
       </w:r>
     </w:p>
     <w:p>
@@ -1090,7 +1886,7 @@
         <w:drawing>
           <wp:inline xmlns:a="http://schemas.openxmlformats.org/drawingml/2006/main" xmlns:pic="http://schemas.openxmlformats.org/drawingml/2006/picture">
             <wp:extent cx="5303520" cy="5303520"/>
-            <wp:docPr id="9" name="Picture 9"/>
+            <wp:docPr id="17" name="Picture 17"/>
             <wp:cNvGraphicFramePr>
               <a:graphicFrameLocks noChangeAspect="1"/>
             </wp:cNvGraphicFramePr>
@@ -1126,7 +1922,7 @@
         <w:drawing>
           <wp:inline xmlns:a="http://schemas.openxmlformats.org/drawingml/2006/main" xmlns:pic="http://schemas.openxmlformats.org/drawingml/2006/picture">
             <wp:extent cx="5303520" cy="5303520"/>
-            <wp:docPr id="10" name="Picture 10"/>
+            <wp:docPr id="18" name="Picture 18"/>
             <wp:cNvGraphicFramePr>
               <a:graphicFrameLocks noChangeAspect="1"/>
             </wp:cNvGraphicFramePr>
@@ -1162,7 +1958,7 @@
         <w:drawing>
           <wp:inline xmlns:a="http://schemas.openxmlformats.org/drawingml/2006/main" xmlns:pic="http://schemas.openxmlformats.org/drawingml/2006/picture">
             <wp:extent cx="5303520" cy="5303520"/>
-            <wp:docPr id="11" name="Picture 11"/>
+            <wp:docPr id="19" name="Picture 19"/>
             <wp:cNvGraphicFramePr>
               <a:graphicFrameLocks noChangeAspect="1"/>
             </wp:cNvGraphicFramePr>
@@ -1206,7 +2002,16 @@
         <w:pStyle w:val="ListNumber"/>
       </w:pPr>
       <w:r>
-        <w:t>Open Documentation and search for a cmdlet.</w:t>
+        <w:t xml:space="preserve">Open Documentation; search for a cmdlet (e.g., </w:t>
+      </w:r>
+      <w:r>
+        <w:rPr>
+          <w:rFonts w:ascii="Mono" w:hAnsi="Mono"/>
+        </w:rPr>
+        <w:t>Get-Process</w:t>
+      </w:r>
+      <w:r>
+        <w:t>).</w:t>
       </w:r>
     </w:p>
     <w:p>
@@ -1214,7 +2019,7 @@
         <w:pStyle w:val="ListNumber"/>
       </w:pPr>
       <w:r>
-        <w:t>Capture an example in your notes.</w:t>
+        <w:t>Save an excerpt to your notes.</w:t>
       </w:r>
     </w:p>
     <w:p>
@@ -1222,7 +2027,7 @@
         <w:pStyle w:val="ListNumber"/>
       </w:pPr>
       <w:r>
-        <w:t>Open AI Chat and ask for safe usage patterns.</w:t>
+        <w:t>Open Chat and ask for safe usage patterns.</w:t>
       </w:r>
     </w:p>
     <w:p>
@@ -1230,7 +2035,7 @@
         <w:drawing>
           <wp:inline xmlns:a="http://schemas.openxmlformats.org/drawingml/2006/main" xmlns:pic="http://schemas.openxmlformats.org/drawingml/2006/picture">
             <wp:extent cx="5303520" cy="5303520"/>
-            <wp:docPr id="12" name="Picture 12"/>
+            <wp:docPr id="20" name="Picture 20"/>
             <wp:cNvGraphicFramePr>
               <a:graphicFrameLocks noChangeAspect="1"/>
             </wp:cNvGraphicFramePr>
@@ -1266,7 +2071,7 @@
         <w:drawing>
           <wp:inline xmlns:a="http://schemas.openxmlformats.org/drawingml/2006/main" xmlns:pic="http://schemas.openxmlformats.org/drawingml/2006/picture">
             <wp:extent cx="5303520" cy="5303520"/>
-            <wp:docPr id="13" name="Picture 13"/>
+            <wp:docPr id="21" name="Picture 21"/>
             <wp:cNvGraphicFramePr>
               <a:graphicFrameLocks noChangeAspect="1"/>
             </wp:cNvGraphicFramePr>
@@ -1310,7 +2115,7 @@
         <w:pStyle w:val="ListNumber"/>
       </w:pPr>
       <w:r>
-        <w:t>Open Analytics and review usage metrics.</w:t>
+        <w:t>Open Analytics; review usage metrics and trend lines.</w:t>
       </w:r>
     </w:p>
     <w:p>
@@ -1318,7 +2123,7 @@
         <w:pStyle w:val="ListNumber"/>
       </w:pPr>
       <w:r>
-        <w:t>Identify top activity areas.</w:t>
+        <w:t>Identify top activity areas and any gaps.</w:t>
       </w:r>
     </w:p>
     <w:p>
@@ -1326,7 +2131,7 @@
         <w:pStyle w:val="ListNumber"/>
       </w:pPr>
       <w:r>
-        <w:t>Document a governance checklist for releases.</w:t>
+        <w:t>Draft a governance checklist for releases.</w:t>
       </w:r>
     </w:p>
     <w:p>
@@ -1334,7 +2139,7 @@
         <w:drawing>
           <wp:inline xmlns:a="http://schemas.openxmlformats.org/drawingml/2006/main" xmlns:pic="http://schemas.openxmlformats.org/drawingml/2006/picture">
             <wp:extent cx="5303520" cy="5303520"/>
-            <wp:docPr id="14" name="Picture 14"/>
+            <wp:docPr id="22" name="Picture 22"/>
             <wp:cNvGraphicFramePr>
               <a:graphicFrameLocks noChangeAspect="1"/>
             </wp:cNvGraphicFramePr>
@@ -1370,7 +2175,7 @@
         <w:drawing>
           <wp:inline xmlns:a="http://schemas.openxmlformats.org/drawingml/2006/main" xmlns:pic="http://schemas.openxmlformats.org/drawingml/2006/picture">
             <wp:extent cx="5303520" cy="5303520"/>
-            <wp:docPr id="15" name="Picture 15"/>
+            <wp:docPr id="23" name="Picture 23"/>
             <wp:cNvGraphicFramePr>
               <a:graphicFrameLocks noChangeAspect="1"/>
             </wp:cNvGraphicFramePr>
@@ -1414,7 +2219,7 @@
         <w:pStyle w:val="ListNumber"/>
       </w:pPr>
       <w:r>
-        <w:t>Open Settings and review API usage and notifications.</w:t>
+        <w:t>Open Settings; review API usage and notifications.</w:t>
       </w:r>
     </w:p>
     <w:p>
@@ -1422,7 +2227,7 @@
         <w:pStyle w:val="ListNumber"/>
       </w:pPr>
       <w:r>
-        <w:t>Locate the Documentation and Training section.</w:t>
+        <w:t>Locate Documentation &amp; Training and open the Training Suite.</w:t>
       </w:r>
     </w:p>
     <w:p>
@@ -1430,15 +2235,7 @@
         <w:pStyle w:val="ListNumber"/>
       </w:pPr>
       <w:r>
-        <w:t>Confirm the Training Suite link opens the guide.</w:t>
-      </w:r>
-    </w:p>
-    <w:p>
-      <w:pPr>
-        <w:pStyle w:val="ListNumber"/>
-      </w:pPr>
-      <w:r>
-        <w:t xml:space="preserve">Verify the local PDF export loads at </w:t>
+        <w:t xml:space="preserve">Open the local PDF export at </w:t>
       </w:r>
       <w:r>
         <w:rPr>
@@ -1455,7 +2252,7 @@
         <w:drawing>
           <wp:inline xmlns:a="http://schemas.openxmlformats.org/drawingml/2006/main" xmlns:pic="http://schemas.openxmlformats.org/drawingml/2006/picture">
             <wp:extent cx="5303520" cy="5303520"/>
-            <wp:docPr id="16" name="Picture 16"/>
+            <wp:docPr id="24" name="Picture 24"/>
             <wp:cNvGraphicFramePr>
               <a:graphicFrameLocks noChangeAspect="1"/>
             </wp:cNvGraphicFramePr>
@@ -1499,7 +2296,7 @@
         <w:pStyle w:val="Heading3"/>
       </w:pPr>
       <w:r>
-        <w:t>Example: Upload via API</w:t>
+        <w:t>Upload via API</w:t>
       </w:r>
     </w:p>
     <w:p>
@@ -1521,7 +2318,7 @@
         <w:pStyle w:val="Heading3"/>
       </w:pPr>
       <w:r>
-        <w:t>Example: Run analysis</w:t>
+        <w:t>Run analysis</w:t>
       </w:r>
     </w:p>
     <w:p>
@@ -1540,16 +2337,7 @@
         <w:pStyle w:val="Heading3"/>
       </w:pPr>
       <w:r>
-        <w:t>Example: Vector search</w:t>
-      </w:r>
-    </w:p>
-    <w:p>
-      <w:r>
-        <w:rPr>
-          <w:rFonts w:ascii="Mono" w:hAnsi="Mono"/>
-        </w:rPr>
-        <w:t xml:space="preserve">curl http://localhost:4000/api/scripts/1/similar
-</w:t>
+        <w:t>Vector search</w:t>
       </w:r>
     </w:p>
     <w:p>
@@ -1632,7 +2420,7 @@
         <w:drawing>
           <wp:inline xmlns:a="http://schemas.openxmlformats.org/drawingml/2006/main" xmlns:pic="http://schemas.openxmlformats.org/drawingml/2006/picture">
             <wp:extent cx="5303520" cy="5303520"/>
-            <wp:docPr id="17" name="Picture 17"/>
+            <wp:docPr id="25" name="Picture 25"/>
             <wp:cNvGraphicFramePr>
               <a:graphicFrameLocks noChangeAspect="1"/>
             </wp:cNvGraphicFramePr>
@@ -2259,8 +3047,20 @@
     </w:p>
     <w:p>
       <w:r>
-        <w:t xml:space="preserve"> </w:t>
-        <w:t xml:space="preserve">For deeper triage and support patterns, see </w:t>
+        <w:t xml:space="preserve"> Appendix</w:t>
+      </w:r>
+    </w:p>
+    <w:p>
+      <w:pPr>
+        <w:pStyle w:val="Heading2"/>
+      </w:pPr>
+    </w:p>
+    <w:p>
+      <w:pPr>
+        <w:pStyle w:val="ListBullet"/>
+      </w:pPr>
+      <w:r>
+        <w:t xml:space="preserve">Troubleshooting and support: </w:t>
       </w:r>
       <w:r>
         <w:rPr>
@@ -2268,8 +3068,33 @@
         </w:rPr>
         <w:t>../SUPPORT.md</w:t>
       </w:r>
+    </w:p>
+    <w:p>
+      <w:pPr>
+        <w:pStyle w:val="ListBullet"/>
+      </w:pPr>
       <w:r>
-        <w:t>.</w:t>
+        <w:t xml:space="preserve">Screenshot capture: </w:t>
+      </w:r>
+      <w:r>
+        <w:rPr>
+          <w:rFonts w:ascii="Mono" w:hAnsi="Mono"/>
+        </w:rPr>
+        <w:t>./scripts/capture-readme-screenshots.sh</w:t>
+      </w:r>
+    </w:p>
+    <w:p>
+      <w:pPr>
+        <w:pStyle w:val="ListBullet"/>
+      </w:pPr>
+      <w:r>
+        <w:t xml:space="preserve">Exports (HTML/PDF/DOCX): </w:t>
+      </w:r>
+      <w:r>
+        <w:rPr>
+          <w:rFonts w:ascii="Mono" w:hAnsi="Mono"/>
+        </w:rPr>
+        <w:t>scripts/export-docs.sh --all</w:t>
       </w:r>
     </w:p>
     <w:p>
@@ -2524,7 +3349,7 @@
     <w:p>
       <w:r>
         <w:t xml:space="preserve"> </w:t>
-        <w:t>Generated 2026-01-13 06:26 UTC</w:t>
+        <w:t>Generated 2026-01-16 21:23 UTC</w:t>
         <w:t xml:space="preserve"> </w:t>
       </w:r>
     </w:p>

</xml_diff>